<commit_message>
Add adb to STP doc - env. needs
</commit_message>
<xml_diff>
--- a/TeamProject/STP.docx
+++ b/TeamProject/STP.docx
@@ -7579,8 +7579,6 @@
         </w:rPr>
         <w:t>5.7</w:t>
       </w:r>
-      <w:bookmarkStart w:id="5" w:name="_GoBack"/>
-      <w:bookmarkEnd w:id="5"/>
       <w:r>
         <w:rPr>
           <w:rFonts w:ascii="Times New Roman" w:eastAsia="標楷體" w:hAnsi="Times New Roman" w:cs="Times New Roman"/>
@@ -7802,7 +7800,7 @@
           <w:szCs w:val="32"/>
         </w:rPr>
       </w:pPr>
-      <w:bookmarkStart w:id="6" w:name="_Toc99142863"/>
+      <w:bookmarkStart w:id="5" w:name="_Toc99142863"/>
       <w:r>
         <w:rPr>
           <w:rFonts w:ascii="Times New Roman" w:eastAsia="標楷體" w:hAnsi="Times New Roman" w:cs="Times New Roman"/>
@@ -7811,7 +7809,7 @@
         </w:rPr>
         <w:t>6. Test Approach</w:t>
       </w:r>
-      <w:bookmarkEnd w:id="6"/>
+      <w:bookmarkEnd w:id="5"/>
     </w:p>
     <w:p>
       <w:pPr>
@@ -8006,7 +8004,7 @@
           <w:szCs w:val="32"/>
         </w:rPr>
       </w:pPr>
-      <w:bookmarkStart w:id="7" w:name="_Toc99142864"/>
+      <w:bookmarkStart w:id="6" w:name="_Toc99142864"/>
       <w:r>
         <w:rPr>
           <w:rFonts w:ascii="Times New Roman" w:eastAsia="標楷體" w:hAnsi="Times New Roman" w:cs="Times New Roman"/>
@@ -8015,7 +8013,7 @@
         </w:rPr>
         <w:t>7. Item Pass/Fail Criteria</w:t>
       </w:r>
-      <w:bookmarkEnd w:id="7"/>
+      <w:bookmarkEnd w:id="6"/>
     </w:p>
     <w:p>
       <w:pPr>
@@ -8175,7 +8173,7 @@
           <w:szCs w:val="32"/>
         </w:rPr>
       </w:pPr>
-      <w:bookmarkStart w:id="8" w:name="_Toc99142865"/>
+      <w:bookmarkStart w:id="7" w:name="_Toc99142865"/>
       <w:r>
         <w:rPr>
           <w:rFonts w:ascii="Times New Roman" w:eastAsia="標楷體" w:hAnsi="Times New Roman" w:cs="Times New Roman"/>
@@ -8184,7 +8182,7 @@
         </w:rPr>
         <w:t>8. Test Deliverables</w:t>
       </w:r>
-      <w:bookmarkEnd w:id="8"/>
+      <w:bookmarkEnd w:id="7"/>
     </w:p>
     <w:p>
       <w:pPr>
@@ -8315,7 +8313,7 @@
           <w:szCs w:val="32"/>
         </w:rPr>
       </w:pPr>
-      <w:bookmarkStart w:id="9" w:name="_Toc99142866"/>
+      <w:bookmarkStart w:id="8" w:name="_Toc99142866"/>
       <w:r>
         <w:rPr>
           <w:rFonts w:ascii="Times New Roman" w:eastAsia="標楷體" w:hAnsi="Times New Roman" w:cs="Times New Roman"/>
@@ -8324,7 +8322,7 @@
         </w:rPr>
         <w:t>9. Testing Tasks</w:t>
       </w:r>
-      <w:bookmarkEnd w:id="9"/>
+      <w:bookmarkEnd w:id="8"/>
     </w:p>
     <w:tbl>
       <w:tblPr>
@@ -9021,7 +9019,7 @@
           <w:szCs w:val="32"/>
         </w:rPr>
       </w:pPr>
-      <w:bookmarkStart w:id="10" w:name="_Toc99142867"/>
+      <w:bookmarkStart w:id="9" w:name="_Toc99142867"/>
       <w:r>
         <w:rPr>
           <w:rFonts w:ascii="Times New Roman" w:eastAsia="標楷體" w:hAnsi="Times New Roman" w:cs="Times New Roman"/>
@@ -9030,7 +9028,7 @@
         </w:rPr>
         <w:t>10. Environment Needs</w:t>
       </w:r>
-      <w:bookmarkEnd w:id="10"/>
+      <w:bookmarkEnd w:id="9"/>
     </w:p>
     <w:p>
       <w:pPr>
@@ -9457,11 +9455,19 @@
       </w:pPr>
       <w:r>
         <w:rPr>
-          <w:rFonts w:ascii="Times New Roman" w:eastAsia="標楷體" w:hAnsi="Times New Roman" w:cs="Times New Roman"/>
+          <w:rFonts w:ascii="Times New Roman" w:eastAsia="標楷體" w:hAnsi="Times New Roman" w:cs="Times New Roman" w:hint="eastAsia"/>
           <w:kern w:val="0"/>
           <w:szCs w:val="24"/>
         </w:rPr>
-        <w:t xml:space="preserve">f. </w:t>
+        <w:t>f</w:t>
+      </w:r>
+      <w:r>
+        <w:rPr>
+          <w:rFonts w:ascii="Times New Roman" w:eastAsia="標楷體" w:hAnsi="Times New Roman" w:cs="Times New Roman"/>
+          <w:kern w:val="0"/>
+          <w:szCs w:val="24"/>
+        </w:rPr>
+        <w:t>. Android Device Bridge(</w:t>
       </w:r>
       <w:proofErr w:type="spellStart"/>
       <w:r>
@@ -9470,7 +9476,7 @@
           <w:kern w:val="0"/>
           <w:szCs w:val="24"/>
         </w:rPr>
-        <w:t>Intellij</w:t>
+        <w:t>adb</w:t>
       </w:r>
       <w:proofErr w:type="spellEnd"/>
       <w:r>
@@ -9479,7 +9485,7 @@
           <w:kern w:val="0"/>
           <w:szCs w:val="24"/>
         </w:rPr>
-        <w:t xml:space="preserve"> Idea</w:t>
+        <w:t>)</w:t>
       </w:r>
     </w:p>
     <w:p>
@@ -9499,7 +9505,63 @@
           <w:kern w:val="0"/>
           <w:szCs w:val="24"/>
         </w:rPr>
-        <w:t xml:space="preserve">g. </w:t>
+        <w:t>g</w:t>
+      </w:r>
+      <w:r>
+        <w:rPr>
+          <w:rFonts w:ascii="Times New Roman" w:eastAsia="標楷體" w:hAnsi="Times New Roman" w:cs="Times New Roman"/>
+          <w:kern w:val="0"/>
+          <w:szCs w:val="24"/>
+        </w:rPr>
+        <w:t xml:space="preserve">. </w:t>
+      </w:r>
+      <w:proofErr w:type="spellStart"/>
+      <w:r>
+        <w:rPr>
+          <w:rFonts w:ascii="Times New Roman" w:eastAsia="標楷體" w:hAnsi="Times New Roman" w:cs="Times New Roman"/>
+          <w:kern w:val="0"/>
+          <w:szCs w:val="24"/>
+        </w:rPr>
+        <w:t>Intellij</w:t>
+      </w:r>
+      <w:proofErr w:type="spellEnd"/>
+      <w:r>
+        <w:rPr>
+          <w:rFonts w:ascii="Times New Roman" w:eastAsia="標楷體" w:hAnsi="Times New Roman" w:cs="Times New Roman"/>
+          <w:kern w:val="0"/>
+          <w:szCs w:val="24"/>
+        </w:rPr>
+        <w:t xml:space="preserve"> Idea</w:t>
+      </w:r>
+    </w:p>
+    <w:p>
+      <w:pPr>
+        <w:widowControl/>
+        <w:ind w:leftChars="400" w:left="960"/>
+        <w:textAlignment w:val="baseline"/>
+        <w:rPr>
+          <w:rFonts w:ascii="Times New Roman" w:eastAsia="標楷體" w:hAnsi="Times New Roman" w:cs="Times New Roman"/>
+          <w:kern w:val="0"/>
+          <w:szCs w:val="24"/>
+        </w:rPr>
+      </w:pPr>
+      <w:r>
+        <w:rPr>
+          <w:rFonts w:ascii="Times New Roman" w:eastAsia="標楷體" w:hAnsi="Times New Roman" w:cs="Times New Roman"/>
+          <w:kern w:val="0"/>
+          <w:szCs w:val="24"/>
+        </w:rPr>
+        <w:t>h</w:t>
+      </w:r>
+      <w:bookmarkStart w:id="10" w:name="_GoBack"/>
+      <w:bookmarkEnd w:id="10"/>
+      <w:r>
+        <w:rPr>
+          <w:rFonts w:ascii="Times New Roman" w:eastAsia="標楷體" w:hAnsi="Times New Roman" w:cs="Times New Roman"/>
+          <w:kern w:val="0"/>
+          <w:szCs w:val="24"/>
+        </w:rPr>
+        <w:t xml:space="preserve">. </w:t>
       </w:r>
       <w:r>
         <w:rPr>
@@ -9796,6 +9858,7 @@
                 <w:kern w:val="0"/>
                 <w:szCs w:val="24"/>
               </w:rPr>
+              <w:lastRenderedPageBreak/>
               <w:t>設計測試案例</w:t>
             </w:r>
           </w:p>
@@ -9853,7 +9916,6 @@
                 <w:kern w:val="0"/>
                 <w:szCs w:val="24"/>
               </w:rPr>
-              <w:lastRenderedPageBreak/>
               <w:t>設計測試資料</w:t>
             </w:r>
           </w:p>
@@ -11689,7 +11751,7 @@
             <w:noProof/>
             <w:lang w:val="zh-TW"/>
           </w:rPr>
-          <w:t>10</w:t>
+          <w:t>9</w:t>
         </w:r>
         <w:r>
           <w:fldChar w:fldCharType="end"/>
@@ -14523,7 +14585,7 @@
 </file>
 
 <file path=customXml/itemProps1.xml><?xml version="1.0" encoding="utf-8"?>
-<ds:datastoreItem xmlns:ds="http://schemas.openxmlformats.org/officeDocument/2006/customXml" ds:itemID="{0F341C5D-4FF3-49D6-81F5-230807163801}">
+<ds:datastoreItem xmlns:ds="http://schemas.openxmlformats.org/officeDocument/2006/customXml" ds:itemID="{2AE31A12-9F79-4F96-99E5-317FDCC844F5}">
   <ds:schemaRefs>
     <ds:schemaRef ds:uri="http://schemas.openxmlformats.org/officeDocument/2006/bibliography"/>
   </ds:schemaRefs>

</xml_diff>